<commit_message>
Updated SRS documents to keep track of functionality.
</commit_message>
<xml_diff>
--- a/Requirements/Tracker Web Server Software Requirements Software.docx
+++ b/Requirements/Tracker Web Server Software Requirements Software.docx
@@ -1,6 +1,6 @@
 
 <file path=word/document.xml><?xml version="1.0" encoding="utf-8"?>
-<w:document xmlns:wpc="http://schemas.microsoft.com/office/word/2010/wordprocessingCanvas" xmlns:cx="http://schemas.microsoft.com/office/drawing/2014/chartex" xmlns:cx1="http://schemas.microsoft.com/office/drawing/2015/9/8/chartex" xmlns:cx2="http://schemas.microsoft.com/office/drawing/2015/10/21/chartex" xmlns:cx3="http://schemas.microsoft.com/office/drawing/2016/5/9/chartex" xmlns:cx4="http://schemas.microsoft.com/office/drawing/2016/5/10/chartex" xmlns:cx5="http://schemas.microsoft.com/office/drawing/2016/5/11/chartex" xmlns:cx6="http://schemas.microsoft.com/office/drawing/2016/5/12/chartex" xmlns:cx7="http://schemas.microsoft.com/office/drawing/2016/5/13/chartex" xmlns:cx8="http://schemas.microsoft.com/office/drawing/2016/5/14/chartex" xmlns:mc="http://schemas.openxmlformats.org/markup-compatibility/2006" xmlns:aink="http://schemas.microsoft.com/office/drawing/2016/ink" xmlns:am3d="http://schemas.microsoft.com/office/drawing/2017/model3d" xmlns:o="urn:schemas-microsoft-com:office:office" xmlns:r="http://schemas.openxmlformats.org/officeDocument/2006/relationships" xmlns:m="http://schemas.openxmlformats.org/officeDocument/2006/math" xmlns:v="urn:schemas-microsoft-com:vml" xmlns:wp14="http://schemas.microsoft.com/office/word/2010/wordprocessingDrawing" xmlns:wp="http://schemas.openxmlformats.org/drawingml/2006/wordprocessingDrawing" xmlns:w10="urn:schemas-microsoft-com:office:word" xmlns:w="http://schemas.openxmlformats.org/wordprocessingml/2006/main" xmlns:w14="http://schemas.microsoft.com/office/word/2010/wordml" xmlns:w15="http://schemas.microsoft.com/office/word/2012/wordml" xmlns:w16cex="http://schemas.microsoft.com/office/word/2018/wordml/cex" xmlns:w16cid="http://schemas.microsoft.com/office/word/2016/wordml/cid" xmlns:w16="http://schemas.microsoft.com/office/word/2018/wordml" xmlns:w16se="http://schemas.microsoft.com/office/word/2015/wordml/symex" xmlns:wpg="http://schemas.microsoft.com/office/word/2010/wordprocessingGroup" xmlns:wpi="http://schemas.microsoft.com/office/word/2010/wordprocessingInk" xmlns:wne="http://schemas.microsoft.com/office/word/2006/wordml" xmlns:wps="http://schemas.microsoft.com/office/word/2010/wordprocessingShape" mc:Ignorable="w14 w15 w16se w16cid w16 w16cex wp14">
+<w:document xmlns:wpc="http://schemas.microsoft.com/office/word/2010/wordprocessingCanvas" xmlns:cx="http://schemas.microsoft.com/office/drawing/2014/chartex" xmlns:cx1="http://schemas.microsoft.com/office/drawing/2015/9/8/chartex" xmlns:cx2="http://schemas.microsoft.com/office/drawing/2015/10/21/chartex" xmlns:cx3="http://schemas.microsoft.com/office/drawing/2016/5/9/chartex" xmlns:cx4="http://schemas.microsoft.com/office/drawing/2016/5/10/chartex" xmlns:cx5="http://schemas.microsoft.com/office/drawing/2016/5/11/chartex" xmlns:cx6="http://schemas.microsoft.com/office/drawing/2016/5/12/chartex" xmlns:cx7="http://schemas.microsoft.com/office/drawing/2016/5/13/chartex" xmlns:cx8="http://schemas.microsoft.com/office/drawing/2016/5/14/chartex" xmlns:mc="http://schemas.openxmlformats.org/markup-compatibility/2006" xmlns:aink="http://schemas.microsoft.com/office/drawing/2016/ink" xmlns:am3d="http://schemas.microsoft.com/office/drawing/2017/model3d" xmlns:o="urn:schemas-microsoft-com:office:office" xmlns:r="http://schemas.openxmlformats.org/officeDocument/2006/relationships" xmlns:m="http://schemas.openxmlformats.org/officeDocument/2006/math" xmlns:v="urn:schemas-microsoft-com:vml" xmlns:wp14="http://schemas.microsoft.com/office/word/2010/wordprocessingDrawing" xmlns:wp="http://schemas.openxmlformats.org/drawingml/2006/wordprocessingDrawing" xmlns:w10="urn:schemas-microsoft-com:office:word" xmlns:w="http://schemas.openxmlformats.org/wordprocessingml/2006/main" xmlns:w14="http://schemas.microsoft.com/office/word/2010/wordml" xmlns:w15="http://schemas.microsoft.com/office/word/2012/wordml" xmlns:w16cid="http://schemas.microsoft.com/office/word/2016/wordml/cid" xmlns:w16se="http://schemas.microsoft.com/office/word/2015/wordml/symex" xmlns:wpg="http://schemas.microsoft.com/office/word/2010/wordprocessingGroup" xmlns:wpi="http://schemas.microsoft.com/office/word/2010/wordprocessingInk" xmlns:wne="http://schemas.microsoft.com/office/word/2006/wordml" xmlns:wps="http://schemas.microsoft.com/office/word/2010/wordprocessingShape" mc:Ignorable="w14 w15 w16se w16cid wp14">
   <w:body>
     <w:p>
       <w:pPr>
@@ -11,7 +11,10 @@
         </w:numPr>
       </w:pPr>
       <w:r>
-        <w:t>Bug Functionality</w:t>
+        <w:t>Project</w:t>
+      </w:r>
+      <w:r>
+        <w:t xml:space="preserve"> </w:t>
       </w:r>
     </w:p>
     <w:tbl>
@@ -67,6 +70,7 @@
           </w:tcPr>
           <w:p>
             <w:pPr>
+              <w:jc w:val="center"/>
               <w:rPr>
                 <w:b/>
                 <w:bCs/>
@@ -102,7 +106,13 @@
           </w:tcPr>
           <w:p>
             <w:r>
-              <w:t>User shall be able to create bugs.</w:t>
+              <w:t xml:space="preserve">User shall be able to create </w:t>
+            </w:r>
+            <w:r>
+              <w:t>projects</w:t>
+            </w:r>
+            <w:r>
+              <w:t>.</w:t>
             </w:r>
           </w:p>
         </w:tc>
@@ -110,7 +120,14 @@
           <w:tcPr>
             <w:tcW w:w="1553" w:type="dxa"/>
           </w:tcPr>
-          <w:p/>
+          <w:p>
+            <w:pPr>
+              <w:jc w:val="center"/>
+            </w:pPr>
+            <w:r>
+              <w:t>X</w:t>
+            </w:r>
+          </w:p>
         </w:tc>
       </w:tr>
       <w:tr>
@@ -133,7 +150,10 @@
           </w:tcPr>
           <w:p>
             <w:r>
-              <w:t>User shall be able to set severity of the bugs.</w:t>
+              <w:t xml:space="preserve">User shall be able to </w:t>
+            </w:r>
+            <w:r>
+              <w:t>name the projects.</w:t>
             </w:r>
           </w:p>
         </w:tc>
@@ -141,7 +161,14 @@
           <w:tcPr>
             <w:tcW w:w="1553" w:type="dxa"/>
           </w:tcPr>
-          <w:p/>
+          <w:p>
+            <w:pPr>
+              <w:jc w:val="center"/>
+            </w:pPr>
+            <w:r>
+              <w:t>X</w:t>
+            </w:r>
+          </w:p>
         </w:tc>
       </w:tr>
       <w:tr>
@@ -164,7 +191,10 @@
           </w:tcPr>
           <w:p>
             <w:r>
-              <w:t>User shall be able to delete bugs</w:t>
+              <w:t xml:space="preserve">User shall be able to </w:t>
+            </w:r>
+            <w:r>
+              <w:t>select an existing project to filter display.</w:t>
             </w:r>
           </w:p>
         </w:tc>
@@ -172,7 +202,11 @@
           <w:tcPr>
             <w:tcW w:w="1553" w:type="dxa"/>
           </w:tcPr>
-          <w:p/>
+          <w:p>
+            <w:pPr>
+              <w:jc w:val="center"/>
+            </w:pPr>
+          </w:p>
         </w:tc>
       </w:tr>
       <w:tr>
@@ -195,7 +229,13 @@
           </w:tcPr>
           <w:p>
             <w:r>
-              <w:t>User shall be able to edit bugs</w:t>
+              <w:t xml:space="preserve">User shall be able to </w:t>
+            </w:r>
+            <w:r>
+              <w:t>delete projects</w:t>
+            </w:r>
+            <w:r>
+              <w:t>.</w:t>
             </w:r>
           </w:p>
         </w:tc>
@@ -203,7 +243,11 @@
           <w:tcPr>
             <w:tcW w:w="1553" w:type="dxa"/>
           </w:tcPr>
-          <w:p/>
+          <w:p>
+            <w:pPr>
+              <w:jc w:val="center"/>
+            </w:pPr>
+          </w:p>
         </w:tc>
       </w:tr>
       <w:tr>
@@ -226,7 +270,10 @@
           </w:tcPr>
           <w:p>
             <w:r>
-              <w:t>User shall be able to reference bugs according to project.</w:t>
+              <w:t>User shall be able to load projects depending on login</w:t>
+            </w:r>
+            <w:r>
+              <w:t xml:space="preserve"> credentials.</w:t>
             </w:r>
           </w:p>
         </w:tc>
@@ -234,131 +281,14 @@
           <w:tcPr>
             <w:tcW w:w="1553" w:type="dxa"/>
           </w:tcPr>
-          <w:p/>
-        </w:tc>
-      </w:tr>
-      <w:tr>
-        <w:tc>
-          <w:tcPr>
-            <w:tcW w:w="819" w:type="dxa"/>
-          </w:tcPr>
-          <w:p>
-            <w:pPr>
-              <w:jc w:val="center"/>
-            </w:pPr>
-            <w:r>
-              <w:t>1.6</w:t>
-            </w:r>
-          </w:p>
-        </w:tc>
-        <w:tc>
-          <w:tcPr>
-            <w:tcW w:w="6978" w:type="dxa"/>
-          </w:tcPr>
-          <w:p>
-            <w:r>
-              <w:t>Bugs will have the following states: new, open, fixed, validated, deferred, or create a custom state that does not conflict with existing ones. User shall be able to change the bug’s state.</w:t>
-            </w:r>
-          </w:p>
-        </w:tc>
-        <w:tc>
-          <w:tcPr>
-            <w:tcW w:w="1553" w:type="dxa"/>
-          </w:tcPr>
-          <w:p/>
-        </w:tc>
-      </w:tr>
-      <w:tr>
-        <w:tc>
-          <w:tcPr>
-            <w:tcW w:w="819" w:type="dxa"/>
-          </w:tcPr>
-          <w:p>
-            <w:pPr>
-              <w:jc w:val="center"/>
-            </w:pPr>
-            <w:r>
-              <w:t>1.7</w:t>
-            </w:r>
-          </w:p>
-        </w:tc>
-        <w:tc>
-          <w:tcPr>
-            <w:tcW w:w="6978" w:type="dxa"/>
-          </w:tcPr>
-          <w:p>
-            <w:r>
-              <w:t>User shall be able to add attachments to the bug</w:t>
-            </w:r>
-          </w:p>
-        </w:tc>
-        <w:tc>
-          <w:tcPr>
-            <w:tcW w:w="1553" w:type="dxa"/>
-          </w:tcPr>
-          <w:p/>
-        </w:tc>
-      </w:tr>
-      <w:tr>
-        <w:tc>
-          <w:tcPr>
-            <w:tcW w:w="819" w:type="dxa"/>
-          </w:tcPr>
-          <w:p>
-            <w:pPr>
-              <w:jc w:val="center"/>
-            </w:pPr>
-            <w:r>
-              <w:t>1.8</w:t>
-            </w:r>
-          </w:p>
-        </w:tc>
-        <w:tc>
-          <w:tcPr>
-            <w:tcW w:w="6978" w:type="dxa"/>
-          </w:tcPr>
-          <w:p>
-            <w:r>
-              <w:t>Bugs shall display the owner of the bug and list of edits.</w:t>
-            </w:r>
-          </w:p>
-        </w:tc>
-        <w:tc>
-          <w:tcPr>
-            <w:tcW w:w="1553" w:type="dxa"/>
-          </w:tcPr>
-          <w:p/>
-        </w:tc>
-      </w:tr>
-      <w:tr>
-        <w:tc>
-          <w:tcPr>
-            <w:tcW w:w="819" w:type="dxa"/>
-          </w:tcPr>
-          <w:p>
-            <w:pPr>
-              <w:jc w:val="center"/>
-            </w:pPr>
-            <w:r>
-              <w:t>1.9</w:t>
-            </w:r>
-          </w:p>
-        </w:tc>
-        <w:tc>
-          <w:tcPr>
-            <w:tcW w:w="6978" w:type="dxa"/>
-          </w:tcPr>
-          <w:p/>
-        </w:tc>
-        <w:tc>
-          <w:tcPr>
-            <w:tcW w:w="1553" w:type="dxa"/>
-          </w:tcPr>
-          <w:p/>
+          <w:p>
+            <w:pPr>
+              <w:jc w:val="center"/>
+            </w:pPr>
+          </w:p>
         </w:tc>
       </w:tr>
     </w:tbl>
-    <w:p/>
     <w:p>
       <w:pPr>
         <w:pStyle w:val="Heading1"/>
@@ -368,7 +298,7 @@
         </w:numPr>
       </w:pPr>
       <w:r>
-        <w:t>User Login</w:t>
+        <w:t xml:space="preserve">Bug </w:t>
       </w:r>
     </w:p>
     <w:tbl>
@@ -424,6 +354,7 @@
           </w:tcPr>
           <w:p>
             <w:pPr>
+              <w:jc w:val="center"/>
               <w:rPr>
                 <w:b/>
                 <w:bCs/>
@@ -470,7 +401,11 @@
           <w:tcPr>
             <w:tcW w:w="1553" w:type="dxa"/>
           </w:tcPr>
-          <w:p/>
+          <w:p>
+            <w:pPr>
+              <w:jc w:val="center"/>
+            </w:pPr>
+          </w:p>
         </w:tc>
       </w:tr>
       <w:tr>
@@ -504,7 +439,11 @@
           <w:tcPr>
             <w:tcW w:w="1553" w:type="dxa"/>
           </w:tcPr>
-          <w:p/>
+          <w:p>
+            <w:pPr>
+              <w:jc w:val="center"/>
+            </w:pPr>
+          </w:p>
         </w:tc>
       </w:tr>
       <w:tr>
@@ -538,7 +477,11 @@
           <w:tcPr>
             <w:tcW w:w="1553" w:type="dxa"/>
           </w:tcPr>
-          <w:p/>
+          <w:p>
+            <w:pPr>
+              <w:jc w:val="center"/>
+            </w:pPr>
+          </w:p>
         </w:tc>
       </w:tr>
       <w:tr>
@@ -572,7 +515,11 @@
           <w:tcPr>
             <w:tcW w:w="1553" w:type="dxa"/>
           </w:tcPr>
-          <w:p/>
+          <w:p>
+            <w:pPr>
+              <w:jc w:val="center"/>
+            </w:pPr>
+          </w:p>
         </w:tc>
       </w:tr>
       <w:tr>
@@ -606,7 +553,11 @@
           <w:tcPr>
             <w:tcW w:w="1553" w:type="dxa"/>
           </w:tcPr>
-          <w:p/>
+          <w:p>
+            <w:pPr>
+              <w:jc w:val="center"/>
+            </w:pPr>
+          </w:p>
         </w:tc>
       </w:tr>
       <w:tr>
@@ -640,8 +591,14 @@
           <w:tcPr>
             <w:tcW w:w="1553" w:type="dxa"/>
           </w:tcPr>
-          <w:p/>
-        </w:tc>
+          <w:p>
+            <w:pPr>
+              <w:jc w:val="center"/>
+            </w:pPr>
+          </w:p>
+        </w:tc>
+        <w:bookmarkStart w:id="0" w:name="_GoBack"/>
+        <w:bookmarkEnd w:id="0"/>
       </w:tr>
       <w:tr>
         <w:tc>
@@ -674,7 +631,11 @@
           <w:tcPr>
             <w:tcW w:w="1553" w:type="dxa"/>
           </w:tcPr>
-          <w:p/>
+          <w:p>
+            <w:pPr>
+              <w:jc w:val="center"/>
+            </w:pPr>
+          </w:p>
         </w:tc>
       </w:tr>
       <w:tr>
@@ -708,7 +669,11 @@
           <w:tcPr>
             <w:tcW w:w="1553" w:type="dxa"/>
           </w:tcPr>
-          <w:p/>
+          <w:p>
+            <w:pPr>
+              <w:jc w:val="center"/>
+            </w:pPr>
+          </w:p>
         </w:tc>
       </w:tr>
       <w:tr>
@@ -733,6 +698,131 @@
             <w:tcW w:w="6978" w:type="dxa"/>
           </w:tcPr>
           <w:p/>
+        </w:tc>
+        <w:tc>
+          <w:tcPr>
+            <w:tcW w:w="1553" w:type="dxa"/>
+          </w:tcPr>
+          <w:p>
+            <w:pPr>
+              <w:jc w:val="center"/>
+            </w:pPr>
+          </w:p>
+        </w:tc>
+      </w:tr>
+    </w:tbl>
+    <w:p>
+      <w:pPr>
+        <w:pStyle w:val="Heading1"/>
+        <w:numPr>
+          <w:ilvl w:val="0"/>
+          <w:numId w:val="1"/>
+        </w:numPr>
+      </w:pPr>
+      <w:r>
+        <w:t>User</w:t>
+      </w:r>
+    </w:p>
+    <w:tbl>
+      <w:tblPr>
+        <w:tblStyle w:val="TableGrid"/>
+        <w:tblW w:w="0" w:type="auto"/>
+        <w:tblLook w:val="04A0" w:firstRow="1" w:lastRow="0" w:firstColumn="1" w:lastColumn="0" w:noHBand="0" w:noVBand="1"/>
+      </w:tblPr>
+      <w:tblGrid>
+        <w:gridCol w:w="819"/>
+        <w:gridCol w:w="6978"/>
+        <w:gridCol w:w="1553"/>
+      </w:tblGrid>
+      <w:tr>
+        <w:tc>
+          <w:tcPr>
+            <w:tcW w:w="819" w:type="dxa"/>
+          </w:tcPr>
+          <w:p>
+            <w:pPr>
+              <w:jc w:val="center"/>
+              <w:rPr>
+                <w:b/>
+                <w:bCs/>
+              </w:rPr>
+            </w:pPr>
+            <w:r>
+              <w:rPr>
+                <w:b/>
+                <w:bCs/>
+              </w:rPr>
+              <w:t>#</w:t>
+            </w:r>
+          </w:p>
+        </w:tc>
+        <w:tc>
+          <w:tcPr>
+            <w:tcW w:w="6978" w:type="dxa"/>
+          </w:tcPr>
+          <w:p>
+            <w:r>
+              <w:rPr>
+                <w:b/>
+                <w:bCs/>
+              </w:rPr>
+              <w:t>Description</w:t>
+            </w:r>
+          </w:p>
+        </w:tc>
+        <w:tc>
+          <w:tcPr>
+            <w:tcW w:w="1553" w:type="dxa"/>
+          </w:tcPr>
+          <w:p>
+            <w:pPr>
+              <w:rPr>
+                <w:b/>
+                <w:bCs/>
+              </w:rPr>
+            </w:pPr>
+            <w:r>
+              <w:rPr>
+                <w:b/>
+                <w:bCs/>
+              </w:rPr>
+              <w:t>Implemented?</w:t>
+            </w:r>
+          </w:p>
+        </w:tc>
+      </w:tr>
+      <w:tr>
+        <w:tc>
+          <w:tcPr>
+            <w:tcW w:w="819" w:type="dxa"/>
+          </w:tcPr>
+          <w:p>
+            <w:pPr>
+              <w:jc w:val="center"/>
+            </w:pPr>
+            <w:r>
+              <w:t>3</w:t>
+            </w:r>
+            <w:r>
+              <w:t>.1</w:t>
+            </w:r>
+          </w:p>
+        </w:tc>
+        <w:tc>
+          <w:tcPr>
+            <w:tcW w:w="6978" w:type="dxa"/>
+          </w:tcPr>
+          <w:p>
+            <w:r>
+              <w:t>User shall be able to</w:t>
+            </w:r>
+            <w:r>
+              <w:t xml:space="preserve"> login with authorized credentials</w:t>
+            </w:r>
+            <w:r>
+              <w:t>.</w:t>
+            </w:r>
+          </w:p>
         </w:tc>
         <w:tc>
           <w:tcPr>
@@ -754,7 +844,7 @@
 </file>
 
 <file path=word/numbering.xml><?xml version="1.0" encoding="utf-8"?>
-<w:numbering xmlns:wpc="http://schemas.microsoft.com/office/word/2010/wordprocessingCanvas" xmlns:cx="http://schemas.microsoft.com/office/drawing/2014/chartex" xmlns:cx1="http://schemas.microsoft.com/office/drawing/2015/9/8/chartex" xmlns:cx2="http://schemas.microsoft.com/office/drawing/2015/10/21/chartex" xmlns:cx3="http://schemas.microsoft.com/office/drawing/2016/5/9/chartex" xmlns:cx4="http://schemas.microsoft.com/office/drawing/2016/5/10/chartex" xmlns:cx5="http://schemas.microsoft.com/office/drawing/2016/5/11/chartex" xmlns:cx6="http://schemas.microsoft.com/office/drawing/2016/5/12/chartex" xmlns:cx7="http://schemas.microsoft.com/office/drawing/2016/5/13/chartex" xmlns:cx8="http://schemas.microsoft.com/office/drawing/2016/5/14/chartex" xmlns:mc="http://schemas.openxmlformats.org/markup-compatibility/2006" xmlns:aink="http://schemas.microsoft.com/office/drawing/2016/ink" xmlns:am3d="http://schemas.microsoft.com/office/drawing/2017/model3d" xmlns:o="urn:schemas-microsoft-com:office:office" xmlns:r="http://schemas.openxmlformats.org/officeDocument/2006/relationships" xmlns:m="http://schemas.openxmlformats.org/officeDocument/2006/math" xmlns:v="urn:schemas-microsoft-com:vml" xmlns:wp14="http://schemas.microsoft.com/office/word/2010/wordprocessingDrawing" xmlns:wp="http://schemas.openxmlformats.org/drawingml/2006/wordprocessingDrawing" xmlns:w10="urn:schemas-microsoft-com:office:word" xmlns:w="http://schemas.openxmlformats.org/wordprocessingml/2006/main" xmlns:w14="http://schemas.microsoft.com/office/word/2010/wordml" xmlns:w15="http://schemas.microsoft.com/office/word/2012/wordml" xmlns:w16cex="http://schemas.microsoft.com/office/word/2018/wordml/cex" xmlns:w16cid="http://schemas.microsoft.com/office/word/2016/wordml/cid" xmlns:w16="http://schemas.microsoft.com/office/word/2018/wordml" xmlns:w16se="http://schemas.microsoft.com/office/word/2015/wordml/symex" xmlns:wpg="http://schemas.microsoft.com/office/word/2010/wordprocessingGroup" xmlns:wpi="http://schemas.microsoft.com/office/word/2010/wordprocessingInk" xmlns:wne="http://schemas.microsoft.com/office/word/2006/wordml" xmlns:wps="http://schemas.microsoft.com/office/word/2010/wordprocessingShape" mc:Ignorable="w14 w15 w16se w16cid w16 w16cex wp14">
+<w:numbering xmlns:wpc="http://schemas.microsoft.com/office/word/2010/wordprocessingCanvas" xmlns:cx="http://schemas.microsoft.com/office/drawing/2014/chartex" xmlns:cx1="http://schemas.microsoft.com/office/drawing/2015/9/8/chartex" xmlns:cx2="http://schemas.microsoft.com/office/drawing/2015/10/21/chartex" xmlns:cx3="http://schemas.microsoft.com/office/drawing/2016/5/9/chartex" xmlns:cx4="http://schemas.microsoft.com/office/drawing/2016/5/10/chartex" xmlns:cx5="http://schemas.microsoft.com/office/drawing/2016/5/11/chartex" xmlns:cx6="http://schemas.microsoft.com/office/drawing/2016/5/12/chartex" xmlns:cx7="http://schemas.microsoft.com/office/drawing/2016/5/13/chartex" xmlns:cx8="http://schemas.microsoft.com/office/drawing/2016/5/14/chartex" xmlns:mc="http://schemas.openxmlformats.org/markup-compatibility/2006" xmlns:aink="http://schemas.microsoft.com/office/drawing/2016/ink" xmlns:am3d="http://schemas.microsoft.com/office/drawing/2017/model3d" xmlns:o="urn:schemas-microsoft-com:office:office" xmlns:r="http://schemas.openxmlformats.org/officeDocument/2006/relationships" xmlns:m="http://schemas.openxmlformats.org/officeDocument/2006/math" xmlns:v="urn:schemas-microsoft-com:vml" xmlns:wp14="http://schemas.microsoft.com/office/word/2010/wordprocessingDrawing" xmlns:wp="http://schemas.openxmlformats.org/drawingml/2006/wordprocessingDrawing" xmlns:w10="urn:schemas-microsoft-com:office:word" xmlns:w="http://schemas.openxmlformats.org/wordprocessingml/2006/main" xmlns:w14="http://schemas.microsoft.com/office/word/2010/wordml" xmlns:w15="http://schemas.microsoft.com/office/word/2012/wordml" xmlns:w16cid="http://schemas.microsoft.com/office/word/2016/wordml/cid" xmlns:w16se="http://schemas.microsoft.com/office/word/2015/wordml/symex" xmlns:wpg="http://schemas.microsoft.com/office/word/2010/wordprocessingGroup" xmlns:wpi="http://schemas.microsoft.com/office/word/2010/wordprocessingInk" xmlns:wne="http://schemas.microsoft.com/office/word/2006/wordml" xmlns:wps="http://schemas.microsoft.com/office/word/2010/wordprocessingShape" mc:Ignorable="w14 w15 w16se w16cid wp14">
   <w:abstractNum w:abstractNumId="0" w15:restartNumberingAfterBreak="0">
     <w:nsid w:val="46A14E7F"/>
     <w:multiLevelType w:val="multilevel"/>
@@ -884,7 +974,7 @@
 </file>
 
 <file path=word/styles.xml><?xml version="1.0" encoding="utf-8"?>
-<w:styles xmlns:mc="http://schemas.openxmlformats.org/markup-compatibility/2006" xmlns:r="http://schemas.openxmlformats.org/officeDocument/2006/relationships" xmlns:w="http://schemas.openxmlformats.org/wordprocessingml/2006/main" xmlns:w14="http://schemas.microsoft.com/office/word/2010/wordml" xmlns:w15="http://schemas.microsoft.com/office/word/2012/wordml" xmlns:w16cex="http://schemas.microsoft.com/office/word/2018/wordml/cex" xmlns:w16cid="http://schemas.microsoft.com/office/word/2016/wordml/cid" xmlns:w16="http://schemas.microsoft.com/office/word/2018/wordml" xmlns:w16se="http://schemas.microsoft.com/office/word/2015/wordml/symex" mc:Ignorable="w14 w15 w16se w16cid w16 w16cex">
+<w:styles xmlns:mc="http://schemas.openxmlformats.org/markup-compatibility/2006" xmlns:r="http://schemas.openxmlformats.org/officeDocument/2006/relationships" xmlns:w="http://schemas.openxmlformats.org/wordprocessingml/2006/main" xmlns:w14="http://schemas.microsoft.com/office/word/2010/wordml" xmlns:w15="http://schemas.microsoft.com/office/word/2012/wordml" xmlns:w16cid="http://schemas.microsoft.com/office/word/2016/wordml/cid" xmlns:w16se="http://schemas.microsoft.com/office/word/2015/wordml/symex" mc:Ignorable="w14 w15 w16se w16cid">
   <w:docDefaults>
     <w:rPrDefault>
       <w:rPr>
@@ -1006,6 +1096,7 @@
     <w:lsdException w:name="HTML Sample" w:semiHidden="1" w:unhideWhenUsed="1"/>
     <w:lsdException w:name="HTML Typewriter" w:semiHidden="1" w:unhideWhenUsed="1"/>
     <w:lsdException w:name="HTML Variable" w:semiHidden="1" w:unhideWhenUsed="1"/>
+    <w:lsdException w:name="Normal Table" w:semiHidden="1" w:unhideWhenUsed="1"/>
     <w:lsdException w:name="annotation subject" w:semiHidden="1" w:unhideWhenUsed="1"/>
     <w:lsdException w:name="No List" w:semiHidden="1" w:unhideWhenUsed="1"/>
     <w:lsdException w:name="Outline List 1" w:semiHidden="1" w:unhideWhenUsed="1"/>
@@ -1052,8 +1143,10 @@
     <w:lsdException w:name="Table Subtle 2" w:semiHidden="1" w:unhideWhenUsed="1"/>
     <w:lsdException w:name="Table Web 1" w:semiHidden="1" w:unhideWhenUsed="1"/>
     <w:lsdException w:name="Table Web 2" w:semiHidden="1" w:unhideWhenUsed="1"/>
+    <w:lsdException w:name="Table Web 3" w:semiHidden="1" w:unhideWhenUsed="1"/>
     <w:lsdException w:name="Balloon Text" w:semiHidden="1" w:unhideWhenUsed="1"/>
     <w:lsdException w:name="Table Grid" w:uiPriority="39"/>
+    <w:lsdException w:name="Table Theme" w:semiHidden="1" w:unhideWhenUsed="1"/>
     <w:lsdException w:name="Placeholder Text" w:semiHidden="1"/>
     <w:lsdException w:name="No Spacing" w:uiPriority="1" w:qFormat="1"/>
     <w:lsdException w:name="Light Shading" w:uiPriority="60"/>

</xml_diff>